<commit_message>
piccola correzione casi di test
</commit_message>
<xml_diff>
--- a/deliverables_word/TP_RistoManager.docx
+++ b/deliverables_word/TP_RistoManager.docx
@@ -8894,25 +8894,7 @@
                 <w:sz w:val="32"/>
                 <w:szCs w:val="24"/>
               </w:rPr>
-              <w:t xml:space="preserve"> [lunghezzaL</w:t>
-            </w:r>
-            <w:r>
-              <w:rPr>
-                <w:rFonts w:asciiTheme="minorHAnsi" w:hAnsiTheme="minorHAnsi" w:cstheme="minorHAnsi"/>
-                <w:noProof/>
-                <w:sz w:val="32"/>
-                <w:szCs w:val="24"/>
-              </w:rPr>
-              <w:t>I</w:t>
-            </w:r>
-            <w:r>
-              <w:rPr>
-                <w:rFonts w:asciiTheme="minorHAnsi" w:hAnsiTheme="minorHAnsi" w:cstheme="minorHAnsi"/>
-                <w:noProof/>
-                <w:sz w:val="32"/>
-                <w:szCs w:val="24"/>
-              </w:rPr>
-              <w:t>error]</w:t>
+              <w:t xml:space="preserve"> [lunghezzaLIerror]</w:t>
             </w:r>
           </w:p>
           <w:p>
@@ -8959,25 +8941,7 @@
                 <w:sz w:val="32"/>
                 <w:szCs w:val="24"/>
               </w:rPr>
-              <w:t xml:space="preserve"> [property lunghezzaL</w:t>
-            </w:r>
-            <w:r>
-              <w:rPr>
-                <w:rFonts w:asciiTheme="minorHAnsi" w:hAnsiTheme="minorHAnsi" w:cstheme="minorHAnsi"/>
-                <w:noProof/>
-                <w:sz w:val="32"/>
-                <w:szCs w:val="24"/>
-              </w:rPr>
-              <w:t>I</w:t>
-            </w:r>
-            <w:r>
-              <w:rPr>
-                <w:rFonts w:asciiTheme="minorHAnsi" w:hAnsiTheme="minorHAnsi" w:cstheme="minorHAnsi"/>
-                <w:noProof/>
-                <w:sz w:val="32"/>
-                <w:szCs w:val="24"/>
-              </w:rPr>
-              <w:t>ok]</w:t>
+              <w:t xml:space="preserve"> [property lunghezzaLIok]</w:t>
             </w:r>
           </w:p>
         </w:tc>
@@ -9376,7 +9340,25 @@
                 <w:sz w:val="32"/>
                 <w:szCs w:val="24"/>
               </w:rPr>
-              <w:t>[a-zA-z]</w:t>
+              <w:t>[</w:t>
+            </w:r>
+            <w:r>
+              <w:rPr>
+                <w:rFonts w:asciiTheme="minorHAnsi" w:hAnsiTheme="minorHAnsi" w:cstheme="minorHAnsi"/>
+                <w:noProof/>
+                <w:sz w:val="32"/>
+                <w:szCs w:val="24"/>
+              </w:rPr>
+              <w:t>‘antipasto’,’primo’,’secondo’,’contorno’,’bibita’,’pizza’</w:t>
+            </w:r>
+            <w:r>
+              <w:rPr>
+                <w:rFonts w:asciiTheme="minorHAnsi" w:hAnsiTheme="minorHAnsi" w:cstheme="minorHAnsi"/>
+                <w:noProof/>
+                <w:sz w:val="32"/>
+                <w:szCs w:val="24"/>
+              </w:rPr>
+              <w:t>]</w:t>
             </w:r>
             <w:bookmarkEnd w:id="214"/>
           </w:p>
@@ -12325,18 +12307,7 @@
                 <w:sz w:val="32"/>
                 <w:szCs w:val="24"/>
               </w:rPr>
-              <w:t>Modifica</w:t>
-            </w:r>
-            <w:r>
-              <w:rPr>
-                <w:rFonts w:eastAsiaTheme="majorEastAsia" w:cstheme="minorHAnsi"/>
-                <w:noProof/>
-                <w:color w:val="061F57" w:themeColor="text2" w:themeShade="BF"/>
-                <w:kern w:val="28"/>
-                <w:sz w:val="32"/>
-                <w:szCs w:val="24"/>
-              </w:rPr>
-              <w:t>Prodotto</w:t>
+              <w:t>ModificaProdotto</w:t>
             </w:r>
             <w:r>
               <w:rPr>
@@ -12466,29 +12437,7 @@
                 <w:sz w:val="32"/>
                 <w:szCs w:val="24"/>
               </w:rPr>
-              <w:t xml:space="preserve"> </w:t>
-            </w:r>
-            <w:r>
-              <w:rPr>
-                <w:rFonts w:eastAsiaTheme="majorEastAsia" w:cstheme="minorHAnsi"/>
-                <w:noProof/>
-                <w:color w:val="061F57" w:themeColor="text2" w:themeShade="BF"/>
-                <w:kern w:val="28"/>
-                <w:sz w:val="32"/>
-                <w:szCs w:val="24"/>
-              </w:rPr>
-              <w:t>Modific</w:t>
-            </w:r>
-            <w:r>
-              <w:rPr>
-                <w:rFonts w:eastAsiaTheme="majorEastAsia" w:cstheme="minorHAnsi"/>
-                <w:noProof/>
-                <w:color w:val="061F57" w:themeColor="text2" w:themeShade="BF"/>
-                <w:kern w:val="28"/>
-                <w:sz w:val="32"/>
-                <w:szCs w:val="24"/>
-              </w:rPr>
-              <w:t>aProdotto</w:t>
+              <w:t xml:space="preserve"> ModificaProdotto</w:t>
             </w:r>
             <w:r>
               <w:rPr>
@@ -12632,29 +12581,7 @@
                 <w:sz w:val="32"/>
                 <w:szCs w:val="24"/>
               </w:rPr>
-              <w:t xml:space="preserve"> </w:t>
-            </w:r>
-            <w:r>
-              <w:rPr>
-                <w:rFonts w:eastAsiaTheme="majorEastAsia" w:cstheme="minorHAnsi"/>
-                <w:noProof/>
-                <w:color w:val="061F57" w:themeColor="text2" w:themeShade="BF"/>
-                <w:kern w:val="28"/>
-                <w:sz w:val="32"/>
-                <w:szCs w:val="24"/>
-              </w:rPr>
-              <w:t>Modific</w:t>
-            </w:r>
-            <w:r>
-              <w:rPr>
-                <w:rFonts w:eastAsiaTheme="majorEastAsia" w:cstheme="minorHAnsi"/>
-                <w:noProof/>
-                <w:color w:val="061F57" w:themeColor="text2" w:themeShade="BF"/>
-                <w:kern w:val="28"/>
-                <w:sz w:val="32"/>
-                <w:szCs w:val="24"/>
-              </w:rPr>
-              <w:t>aProdotto</w:t>
+              <w:t xml:space="preserve"> ModificaProdotto</w:t>
             </w:r>
             <w:r>
               <w:rPr>
@@ -12798,29 +12725,7 @@
                 <w:sz w:val="32"/>
                 <w:szCs w:val="24"/>
               </w:rPr>
-              <w:t xml:space="preserve"> </w:t>
-            </w:r>
-            <w:r>
-              <w:rPr>
-                <w:rFonts w:eastAsiaTheme="majorEastAsia" w:cstheme="minorHAnsi"/>
-                <w:noProof/>
-                <w:color w:val="061F57" w:themeColor="text2" w:themeShade="BF"/>
-                <w:kern w:val="28"/>
-                <w:sz w:val="32"/>
-                <w:szCs w:val="24"/>
-              </w:rPr>
-              <w:t>Modific</w:t>
-            </w:r>
-            <w:r>
-              <w:rPr>
-                <w:rFonts w:eastAsiaTheme="majorEastAsia" w:cstheme="minorHAnsi"/>
-                <w:noProof/>
-                <w:color w:val="061F57" w:themeColor="text2" w:themeShade="BF"/>
-                <w:kern w:val="28"/>
-                <w:sz w:val="32"/>
-                <w:szCs w:val="24"/>
-              </w:rPr>
-              <w:t>aProdotto</w:t>
+              <w:t xml:space="preserve"> ModificaProdotto</w:t>
             </w:r>
             <w:r>
               <w:rPr>
@@ -12964,29 +12869,7 @@
                 <w:sz w:val="32"/>
                 <w:szCs w:val="24"/>
               </w:rPr>
-              <w:t xml:space="preserve"> </w:t>
-            </w:r>
-            <w:r>
-              <w:rPr>
-                <w:rFonts w:eastAsiaTheme="majorEastAsia" w:cstheme="minorHAnsi"/>
-                <w:noProof/>
-                <w:color w:val="061F57" w:themeColor="text2" w:themeShade="BF"/>
-                <w:kern w:val="28"/>
-                <w:sz w:val="32"/>
-                <w:szCs w:val="24"/>
-              </w:rPr>
-              <w:t>Modific</w:t>
-            </w:r>
-            <w:r>
-              <w:rPr>
-                <w:rFonts w:eastAsiaTheme="majorEastAsia" w:cstheme="minorHAnsi"/>
-                <w:noProof/>
-                <w:color w:val="061F57" w:themeColor="text2" w:themeShade="BF"/>
-                <w:kern w:val="28"/>
-                <w:sz w:val="32"/>
-                <w:szCs w:val="24"/>
-              </w:rPr>
-              <w:t>aProdotto</w:t>
+              <w:t xml:space="preserve"> ModificaProdotto</w:t>
             </w:r>
             <w:r>
               <w:rPr>
@@ -13119,29 +13002,7 @@
                 <w:sz w:val="32"/>
                 <w:szCs w:val="24"/>
               </w:rPr>
-              <w:t xml:space="preserve">TC- </w:t>
-            </w:r>
-            <w:r>
-              <w:rPr>
-                <w:rFonts w:eastAsiaTheme="majorEastAsia" w:cstheme="minorHAnsi"/>
-                <w:noProof/>
-                <w:color w:val="061F57" w:themeColor="text2" w:themeShade="BF"/>
-                <w:kern w:val="28"/>
-                <w:sz w:val="32"/>
-                <w:szCs w:val="24"/>
-              </w:rPr>
-              <w:t>Modific</w:t>
-            </w:r>
-            <w:r>
-              <w:rPr>
-                <w:rFonts w:eastAsiaTheme="majorEastAsia" w:cstheme="minorHAnsi"/>
-                <w:noProof/>
-                <w:color w:val="061F57" w:themeColor="text2" w:themeShade="BF"/>
-                <w:kern w:val="28"/>
-                <w:sz w:val="32"/>
-                <w:szCs w:val="24"/>
-              </w:rPr>
-              <w:t>aProdotto -2.5</w:t>
+              <w:t>TC- ModificaProdotto -2.5</w:t>
             </w:r>
           </w:p>
         </w:tc>
@@ -13230,29 +13091,7 @@
                 <w:sz w:val="32"/>
                 <w:szCs w:val="24"/>
               </w:rPr>
-              <w:t xml:space="preserve">TC- </w:t>
-            </w:r>
-            <w:r>
-              <w:rPr>
-                <w:rFonts w:eastAsiaTheme="majorEastAsia" w:cstheme="minorHAnsi"/>
-                <w:noProof/>
-                <w:color w:val="061F57" w:themeColor="text2" w:themeShade="BF"/>
-                <w:kern w:val="28"/>
-                <w:sz w:val="32"/>
-                <w:szCs w:val="24"/>
-              </w:rPr>
-              <w:t>Modific</w:t>
-            </w:r>
-            <w:r>
-              <w:rPr>
-                <w:rFonts w:eastAsiaTheme="majorEastAsia" w:cstheme="minorHAnsi"/>
-                <w:noProof/>
-                <w:color w:val="061F57" w:themeColor="text2" w:themeShade="BF"/>
-                <w:kern w:val="28"/>
-                <w:sz w:val="32"/>
-                <w:szCs w:val="24"/>
-              </w:rPr>
-              <w:t>aProdotto -2.6</w:t>
+              <w:t>TC- ModificaProdotto -2.6</w:t>
             </w:r>
           </w:p>
         </w:tc>
@@ -13341,29 +13180,7 @@
                 <w:sz w:val="32"/>
                 <w:szCs w:val="24"/>
               </w:rPr>
-              <w:t xml:space="preserve">TC- </w:t>
-            </w:r>
-            <w:r>
-              <w:rPr>
-                <w:rFonts w:eastAsiaTheme="majorEastAsia" w:cstheme="minorHAnsi"/>
-                <w:noProof/>
-                <w:color w:val="061F57" w:themeColor="text2" w:themeShade="BF"/>
-                <w:kern w:val="28"/>
-                <w:sz w:val="32"/>
-                <w:szCs w:val="24"/>
-              </w:rPr>
-              <w:t>Modific</w:t>
-            </w:r>
-            <w:r>
-              <w:rPr>
-                <w:rFonts w:eastAsiaTheme="majorEastAsia" w:cstheme="minorHAnsi"/>
-                <w:noProof/>
-                <w:color w:val="061F57" w:themeColor="text2" w:themeShade="BF"/>
-                <w:kern w:val="28"/>
-                <w:sz w:val="32"/>
-                <w:szCs w:val="24"/>
-              </w:rPr>
-              <w:t>aProdotto -2.7</w:t>
+              <w:t>TC- ModificaProdotto -2.7</w:t>
             </w:r>
           </w:p>
         </w:tc>
@@ -13452,29 +13269,7 @@
                 <w:sz w:val="32"/>
                 <w:szCs w:val="24"/>
               </w:rPr>
-              <w:t xml:space="preserve">TC- </w:t>
-            </w:r>
-            <w:r>
-              <w:rPr>
-                <w:rFonts w:eastAsiaTheme="majorEastAsia" w:cstheme="minorHAnsi"/>
-                <w:noProof/>
-                <w:color w:val="061F57" w:themeColor="text2" w:themeShade="BF"/>
-                <w:kern w:val="28"/>
-                <w:sz w:val="32"/>
-                <w:szCs w:val="24"/>
-              </w:rPr>
-              <w:t>Modific</w:t>
-            </w:r>
-            <w:r>
-              <w:rPr>
-                <w:rFonts w:eastAsiaTheme="majorEastAsia" w:cstheme="minorHAnsi"/>
-                <w:noProof/>
-                <w:color w:val="061F57" w:themeColor="text2" w:themeShade="BF"/>
-                <w:kern w:val="28"/>
-                <w:sz w:val="32"/>
-                <w:szCs w:val="24"/>
-              </w:rPr>
-              <w:t>aProdotto -2.8</w:t>
+              <w:t>TC- ModificaProdotto -2.8</w:t>
             </w:r>
           </w:p>
         </w:tc>
@@ -13563,29 +13358,7 @@
                 <w:sz w:val="32"/>
                 <w:szCs w:val="24"/>
               </w:rPr>
-              <w:t xml:space="preserve">TC- </w:t>
-            </w:r>
-            <w:r>
-              <w:rPr>
-                <w:rFonts w:eastAsiaTheme="majorEastAsia" w:cstheme="minorHAnsi"/>
-                <w:noProof/>
-                <w:color w:val="061F57" w:themeColor="text2" w:themeShade="BF"/>
-                <w:kern w:val="28"/>
-                <w:sz w:val="32"/>
-                <w:szCs w:val="24"/>
-              </w:rPr>
-              <w:t>Modfic</w:t>
-            </w:r>
-            <w:r>
-              <w:rPr>
-                <w:rFonts w:eastAsiaTheme="majorEastAsia" w:cstheme="minorHAnsi"/>
-                <w:noProof/>
-                <w:color w:val="061F57" w:themeColor="text2" w:themeShade="BF"/>
-                <w:kern w:val="28"/>
-                <w:sz w:val="32"/>
-                <w:szCs w:val="24"/>
-              </w:rPr>
-              <w:t>aProdotto -2.9</w:t>
+              <w:t>TC- ModficaProdotto -2.9</w:t>
             </w:r>
           </w:p>
         </w:tc>
@@ -13674,29 +13447,7 @@
                 <w:sz w:val="32"/>
                 <w:szCs w:val="24"/>
               </w:rPr>
-              <w:t>TC-</w:t>
-            </w:r>
-            <w:r>
-              <w:rPr>
-                <w:rFonts w:eastAsiaTheme="majorEastAsia" w:cstheme="minorHAnsi"/>
-                <w:noProof/>
-                <w:color w:val="061F57" w:themeColor="text2" w:themeShade="BF"/>
-                <w:kern w:val="28"/>
-                <w:sz w:val="32"/>
-                <w:szCs w:val="24"/>
-              </w:rPr>
-              <w:t xml:space="preserve"> Modific</w:t>
-            </w:r>
-            <w:r>
-              <w:rPr>
-                <w:rFonts w:eastAsiaTheme="majorEastAsia" w:cstheme="minorHAnsi"/>
-                <w:noProof/>
-                <w:color w:val="061F57" w:themeColor="text2" w:themeShade="BF"/>
-                <w:kern w:val="28"/>
-                <w:sz w:val="32"/>
-                <w:szCs w:val="24"/>
-              </w:rPr>
-              <w:t>aProdotto -2.10</w:t>
+              <w:t>TC- ModificaProdotto -2.10</w:t>
             </w:r>
           </w:p>
         </w:tc>
@@ -30935,6 +30686,7 @@
     <w:rsid w:val="00F33A40"/>
     <w:rsid w:val="00F51AFF"/>
     <w:rsid w:val="00F63D6D"/>
+    <w:rsid w:val="00F7462D"/>
     <w:rsid w:val="00FF1D16"/>
   </w:rsids>
   <m:mathPr>

</xml_diff>